<commit_message>
Didn't save the answers to the document
</commit_message>
<xml_diff>
--- a/1._SELab-installatie-software-solution.docx
+++ b/1._SELab-installatie-software-solution.docx
@@ -4724,14 +4724,12 @@
               </w:rPr>
               <w:t xml:space="preserve"> </w:t>
             </w:r>
-            <w:proofErr w:type="spellStart"/>
             <w:r>
               <w:rPr>
                 <w:lang w:val="nl-BE"/>
               </w:rPr>
-              <w:t>install</w:t>
-            </w:r>
-            <w:proofErr w:type="spellEnd"/>
+              <w:t>list</w:t>
+            </w:r>
             <w:r>
               <w:rPr>
                 <w:lang w:val="nl-BE"/>
@@ -4833,15 +4831,7 @@
             </w:r>
             <w:proofErr w:type="spellEnd"/>
             <w:r>
-              <w:t xml:space="preserve"> search </w:t>
-            </w:r>
-            <w:proofErr w:type="gramStart"/>
-            <w:r>
-              <w:t>{ (</w:t>
-            </w:r>
-            <w:proofErr w:type="gramEnd"/>
-            <w:r>
-              <w:t>part of) package name}</w:t>
+              <w:t xml:space="preserve"> search {(part of) package name}</w:t>
             </w:r>
           </w:p>
         </w:tc>

</xml_diff>